<commit_message>
Updated design doc. Minor code cleanup.
</commit_message>
<xml_diff>
--- a/NetworkDesign_Phase3_Doc.docx
+++ b/NetworkDesign_Phase3_Doc.docx
@@ -1,6 +1,6 @@
 
 <file path=word/document.xml><?xml version="1.0" encoding="utf-8"?>
-<w:document xmlns:wpc="http://schemas.microsoft.com/office/word/2010/wordprocessingCanvas" xmlns:cx="http://schemas.microsoft.com/office/drawing/2014/chartex" xmlns:cx1="http://schemas.microsoft.com/office/drawing/2015/9/8/chartex" xmlns:cx2="http://schemas.microsoft.com/office/drawing/2015/10/21/chartex" xmlns:cx3="http://schemas.microsoft.com/office/drawing/2016/5/9/chartex" xmlns:cx4="http://schemas.microsoft.com/office/drawing/2016/5/10/chartex" xmlns:cx5="http://schemas.microsoft.com/office/drawing/2016/5/11/chartex" xmlns:cx6="http://schemas.microsoft.com/office/drawing/2016/5/12/chartex" xmlns:cx7="http://schemas.microsoft.com/office/drawing/2016/5/13/chartex" xmlns:cx8="http://schemas.microsoft.com/office/drawing/2016/5/14/chartex" xmlns:mc="http://schemas.openxmlformats.org/markup-compatibility/2006" xmlns:aink="http://schemas.microsoft.com/office/drawing/2016/ink" xmlns:am3d="http://schemas.microsoft.com/office/drawing/2017/model3d" xmlns:o="urn:schemas-microsoft-com:office:office" xmlns:r="http://schemas.openxmlformats.org/officeDocument/2006/relationships" xmlns:m="http://schemas.openxmlformats.org/officeDocument/2006/math" xmlns:v="urn:schemas-microsoft-com:vml" xmlns:wp14="http://schemas.microsoft.com/office/word/2010/wordprocessingDrawing" xmlns:wp="http://schemas.openxmlformats.org/drawingml/2006/wordprocessingDrawing" xmlns:w10="urn:schemas-microsoft-com:office:word" xmlns:w="http://schemas.openxmlformats.org/wordprocessingml/2006/main" xmlns:w14="http://schemas.microsoft.com/office/word/2010/wordml" xmlns:w15="http://schemas.microsoft.com/office/word/2012/wordml" xmlns:w16cid="http://schemas.microsoft.com/office/word/2016/wordml/cid" xmlns:w16se="http://schemas.microsoft.com/office/word/2015/wordml/symex" xmlns:wpg="http://schemas.microsoft.com/office/word/2010/wordprocessingGroup" xmlns:wpi="http://schemas.microsoft.com/office/word/2010/wordprocessingInk" xmlns:wne="http://schemas.microsoft.com/office/word/2006/wordml" xmlns:wps="http://schemas.microsoft.com/office/word/2010/wordprocessingShape" mc:Ignorable="w14 w15 w16se w16cid wp14">
+<w:document xmlns:wpc="http://schemas.microsoft.com/office/word/2010/wordprocessingCanvas" xmlns:mo="http://schemas.microsoft.com/office/mac/office/2008/main" xmlns:mc="http://schemas.openxmlformats.org/markup-compatibility/2006" xmlns:mv="urn:schemas-microsoft-com:mac:vml" xmlns:o="urn:schemas-microsoft-com:office:office" xmlns:r="http://schemas.openxmlformats.org/officeDocument/2006/relationships" xmlns:m="http://schemas.openxmlformats.org/officeDocument/2006/math" xmlns:v="urn:schemas-microsoft-com:vml" xmlns:wp14="http://schemas.microsoft.com/office/word/2010/wordprocessingDrawing" xmlns:wp="http://schemas.openxmlformats.org/drawingml/2006/wordprocessingDrawing" xmlns:w10="urn:schemas-microsoft-com:office:word" xmlns:w="http://schemas.openxmlformats.org/wordprocessingml/2006/main" xmlns:w14="http://schemas.microsoft.com/office/word/2010/wordml" xmlns:w15="http://schemas.microsoft.com/office/word/2012/wordml" xmlns:wpg="http://schemas.microsoft.com/office/word/2010/wordprocessingGroup" xmlns:wpi="http://schemas.microsoft.com/office/word/2010/wordprocessingInk" xmlns:wne="http://schemas.microsoft.com/office/word/2006/wordml" xmlns:wps="http://schemas.microsoft.com/office/word/2010/wordprocessingShape" mc:Ignorable="w14 w15 wp14">
   <w:body>
     <w:p>
       <w:pPr>
@@ -61,23 +61,13 @@
           <w:szCs w:val="24"/>
         </w:rPr>
       </w:pPr>
-      <w:proofErr w:type="spellStart"/>
-      <w:r>
-        <w:rPr>
-          <w:rFonts w:ascii="Times New Roman" w:hAnsi="Times New Roman" w:cs="Times New Roman"/>
-          <w:sz w:val="24"/>
-          <w:szCs w:val="24"/>
-        </w:rPr>
-        <w:t>Vokkarane</w:t>
-      </w:r>
-      <w:proofErr w:type="spellEnd"/>
-      <w:r>
-        <w:rPr>
-          <w:rFonts w:ascii="Times New Roman" w:hAnsi="Times New Roman" w:cs="Times New Roman"/>
-          <w:sz w:val="24"/>
-          <w:szCs w:val="24"/>
-        </w:rPr>
-        <w:t xml:space="preserve"> </w:t>
+      <w:r>
+        <w:rPr>
+          <w:rFonts w:ascii="Times New Roman" w:hAnsi="Times New Roman" w:cs="Times New Roman"/>
+          <w:sz w:val="24"/>
+          <w:szCs w:val="24"/>
+        </w:rPr>
+        <w:t xml:space="preserve">Vokkarane </w:t>
       </w:r>
     </w:p>
     <w:p>
@@ -168,25 +158,7 @@
           <w:sz w:val="24"/>
           <w:szCs w:val="24"/>
         </w:rPr>
-        <w:t xml:space="preserve"> error detection; now positive acknowledgements are used to notify the sender </w:t>
-      </w:r>
-      <w:proofErr w:type="gramStart"/>
-      <w:r>
-        <w:rPr>
-          <w:rFonts w:ascii="Times New Roman" w:hAnsi="Times New Roman" w:cs="Times New Roman"/>
-          <w:sz w:val="24"/>
-          <w:szCs w:val="24"/>
-        </w:rPr>
-        <w:t>whether or not</w:t>
-      </w:r>
-      <w:proofErr w:type="gramEnd"/>
-      <w:r>
-        <w:rPr>
-          <w:rFonts w:ascii="Times New Roman" w:hAnsi="Times New Roman" w:cs="Times New Roman"/>
-          <w:sz w:val="24"/>
-          <w:szCs w:val="24"/>
-        </w:rPr>
-        <w:t xml:space="preserve"> the sent packet had any errors</w:t>
+        <w:t xml:space="preserve"> error detection; now positive acknowledgements are used to notify the sender whether or not the sent packet had any errors</w:t>
       </w:r>
       <w:r>
         <w:rPr>
@@ -210,43 +182,7 @@
           <w:sz w:val="24"/>
           <w:szCs w:val="24"/>
         </w:rPr>
-        <w:t xml:space="preserve"> Not only must the receiver clearly state the sequence number of the </w:t>
-      </w:r>
-      <w:proofErr w:type="spellStart"/>
-      <w:r>
-        <w:rPr>
-          <w:rFonts w:ascii="Times New Roman" w:hAnsi="Times New Roman" w:cs="Times New Roman"/>
-          <w:sz w:val="24"/>
-          <w:szCs w:val="24"/>
-        </w:rPr>
-        <w:t>ACKed</w:t>
-      </w:r>
-      <w:proofErr w:type="spellEnd"/>
-      <w:r>
-        <w:rPr>
-          <w:rFonts w:ascii="Times New Roman" w:hAnsi="Times New Roman" w:cs="Times New Roman"/>
-          <w:sz w:val="24"/>
-          <w:szCs w:val="24"/>
-        </w:rPr>
-        <w:t xml:space="preserve"> </w:t>
-      </w:r>
-      <w:proofErr w:type="gramStart"/>
-      <w:r>
-        <w:rPr>
-          <w:rFonts w:ascii="Times New Roman" w:hAnsi="Times New Roman" w:cs="Times New Roman"/>
-          <w:sz w:val="24"/>
-          <w:szCs w:val="24"/>
-        </w:rPr>
-        <w:t>packet</w:t>
-      </w:r>
-      <w:proofErr w:type="gramEnd"/>
-      <w:r>
-        <w:rPr>
-          <w:rFonts w:ascii="Times New Roman" w:hAnsi="Times New Roman" w:cs="Times New Roman"/>
-          <w:sz w:val="24"/>
-          <w:szCs w:val="24"/>
-        </w:rPr>
-        <w:t xml:space="preserve"> but a checksum must indicate that the packet isn’t corrupt. </w:t>
+        <w:t xml:space="preserve"> Not only must the receiver clearly state the sequence number of the ACKed packet but a checksum must indicate that the packet isn’t corrupt. </w:t>
       </w:r>
       <w:r>
         <w:rPr>
@@ -377,59 +313,119 @@
           <w:sz w:val="24"/>
           <w:szCs w:val="24"/>
         </w:rPr>
-        <w:t xml:space="preserve">After the initial function declarations, the overall task of the Client class is to send the image to the server and ask for it to be sent back after edits. </w:t>
-      </w:r>
-      <w:r>
-        <w:rPr>
-          <w:rFonts w:ascii="Times New Roman" w:hAnsi="Times New Roman" w:cs="Times New Roman"/>
-          <w:sz w:val="24"/>
-          <w:szCs w:val="24"/>
-        </w:rPr>
-        <w:t xml:space="preserve">The server’s address and port number </w:t>
-      </w:r>
-      <w:proofErr w:type="gramStart"/>
-      <w:r>
-        <w:rPr>
-          <w:rFonts w:ascii="Times New Roman" w:hAnsi="Times New Roman" w:cs="Times New Roman"/>
-          <w:sz w:val="24"/>
-          <w:szCs w:val="24"/>
-        </w:rPr>
-        <w:t>is</w:t>
-      </w:r>
-      <w:proofErr w:type="gramEnd"/>
-      <w:r>
-        <w:rPr>
-          <w:rFonts w:ascii="Times New Roman" w:hAnsi="Times New Roman" w:cs="Times New Roman"/>
-          <w:sz w:val="24"/>
-          <w:szCs w:val="24"/>
-        </w:rPr>
-        <w:t xml:space="preserve"> stated, then the client socket is initialized; this covers lines 12-17. Once the image is opened, it is converted to packets in line 23; the packets </w:t>
-      </w:r>
-      <w:r>
-        <w:rPr>
-          <w:rFonts w:ascii="Times New Roman" w:hAnsi="Times New Roman" w:cs="Times New Roman"/>
-          <w:sz w:val="24"/>
-          <w:szCs w:val="24"/>
-        </w:rPr>
-        <w:t xml:space="preserve">are then sent to the server in line 27 until completion. After the server performs some modifications to the packets, they are received back and stored/converted back to </w:t>
-      </w:r>
-      <w:proofErr w:type="gramStart"/>
-      <w:r>
-        <w:rPr>
-          <w:rFonts w:ascii="Times New Roman" w:hAnsi="Times New Roman" w:cs="Times New Roman"/>
-          <w:sz w:val="24"/>
-          <w:szCs w:val="24"/>
-        </w:rPr>
-        <w:t>bytes(</w:t>
-      </w:r>
-      <w:proofErr w:type="gramEnd"/>
-      <w:r>
-        <w:rPr>
-          <w:rFonts w:ascii="Times New Roman" w:hAnsi="Times New Roman" w:cs="Times New Roman"/>
-          <w:sz w:val="24"/>
-          <w:szCs w:val="24"/>
-        </w:rPr>
-        <w:t xml:space="preserve">line 31/35). Line 37 is just used to verify that the server altered the original file sent by displaying it. </w:t>
+        <w:t xml:space="preserve">After the initial function declarations, the overall task of the Client class is to send the image to the server and ask for it to be sent back after </w:t>
+      </w:r>
+      <w:r>
+        <w:rPr>
+          <w:rFonts w:ascii="Times New Roman" w:hAnsi="Times New Roman" w:cs="Times New Roman"/>
+          <w:sz w:val="24"/>
+          <w:szCs w:val="24"/>
+        </w:rPr>
+        <w:t>received</w:t>
+      </w:r>
+      <w:r>
+        <w:rPr>
+          <w:rFonts w:ascii="Times New Roman" w:hAnsi="Times New Roman" w:cs="Times New Roman"/>
+          <w:sz w:val="24"/>
+          <w:szCs w:val="24"/>
+        </w:rPr>
+        <w:t xml:space="preserve">. </w:t>
+      </w:r>
+      <w:r>
+        <w:rPr>
+          <w:rFonts w:ascii="Times New Roman" w:hAnsi="Times New Roman" w:cs="Times New Roman"/>
+          <w:sz w:val="24"/>
+          <w:szCs w:val="24"/>
+        </w:rPr>
+        <w:t>The server’s address and port number is stated, then the client socket is initialized; this covers lines 12-17. Once the image is opened, it is converted to packets in line 23</w:t>
+      </w:r>
+      <w:r>
+        <w:rPr>
+          <w:rFonts w:ascii="Times New Roman" w:hAnsi="Times New Roman" w:cs="Times New Roman"/>
+          <w:sz w:val="24"/>
+          <w:szCs w:val="24"/>
+        </w:rPr>
+        <w:t xml:space="preserve"> (make_packet function)</w:t>
+      </w:r>
+      <w:r>
+        <w:rPr>
+          <w:rFonts w:ascii="Times New Roman" w:hAnsi="Times New Roman" w:cs="Times New Roman"/>
+          <w:sz w:val="24"/>
+          <w:szCs w:val="24"/>
+        </w:rPr>
+        <w:t xml:space="preserve">; the packets </w:t>
+      </w:r>
+      <w:r>
+        <w:rPr>
+          <w:rFonts w:ascii="Times New Roman" w:hAnsi="Times New Roman" w:cs="Times New Roman"/>
+          <w:sz w:val="24"/>
+          <w:szCs w:val="24"/>
+        </w:rPr>
+        <w:t xml:space="preserve">are then sent to the server in line 27 until completion. After the server performs </w:t>
+      </w:r>
+      <w:r>
+        <w:rPr>
+          <w:rFonts w:ascii="Times New Roman" w:hAnsi="Times New Roman" w:cs="Times New Roman"/>
+          <w:sz w:val="24"/>
+          <w:szCs w:val="24"/>
+        </w:rPr>
+        <w:t>receives</w:t>
+      </w:r>
+      <w:r>
+        <w:rPr>
+          <w:rFonts w:ascii="Times New Roman" w:hAnsi="Times New Roman" w:cs="Times New Roman"/>
+          <w:sz w:val="24"/>
+          <w:szCs w:val="24"/>
+        </w:rPr>
+        <w:t xml:space="preserve"> the packets, they are received back and stored/converted back to bytes</w:t>
+      </w:r>
+      <w:r>
+        <w:rPr>
+          <w:rFonts w:ascii="Times New Roman" w:hAnsi="Times New Roman" w:cs="Times New Roman"/>
+          <w:sz w:val="24"/>
+          <w:szCs w:val="24"/>
+        </w:rPr>
+        <w:t xml:space="preserve"> </w:t>
+      </w:r>
+      <w:r>
+        <w:rPr>
+          <w:rFonts w:ascii="Times New Roman" w:hAnsi="Times New Roman" w:cs="Times New Roman"/>
+          <w:sz w:val="24"/>
+          <w:szCs w:val="24"/>
+        </w:rPr>
+        <w:t>(line</w:t>
+      </w:r>
+      <w:r>
+        <w:rPr>
+          <w:rFonts w:ascii="Times New Roman" w:hAnsi="Times New Roman" w:cs="Times New Roman"/>
+          <w:sz w:val="24"/>
+          <w:szCs w:val="24"/>
+        </w:rPr>
+        <w:t>s 31-</w:t>
+      </w:r>
+      <w:r>
+        <w:rPr>
+          <w:rFonts w:ascii="Times New Roman" w:hAnsi="Times New Roman" w:cs="Times New Roman"/>
+          <w:sz w:val="24"/>
+          <w:szCs w:val="24"/>
+        </w:rPr>
+        <w:t xml:space="preserve">35). Line 37 is just used to verify that the server </w:t>
+      </w:r>
+      <w:r>
+        <w:rPr>
+          <w:rFonts w:ascii="Times New Roman" w:hAnsi="Times New Roman" w:cs="Times New Roman"/>
+          <w:sz w:val="24"/>
+          <w:szCs w:val="24"/>
+        </w:rPr>
+        <w:t>sent back</w:t>
+      </w:r>
+      <w:r>
+        <w:rPr>
+          <w:rFonts w:ascii="Times New Roman" w:hAnsi="Times New Roman" w:cs="Times New Roman"/>
+          <w:sz w:val="24"/>
+          <w:szCs w:val="24"/>
+        </w:rPr>
+        <w:t xml:space="preserve"> the original file by displaying it. </w:t>
       </w:r>
     </w:p>
     <w:p>
@@ -498,27 +494,7 @@
           <w:sz w:val="24"/>
           <w:szCs w:val="24"/>
         </w:rPr>
-        <w:t xml:space="preserve">Now we look at the open image function which was called within the last definition. Line 44 simply opens the file to be sent by reading it into </w:t>
-      </w:r>
-      <w:proofErr w:type="spellStart"/>
-      <w:proofErr w:type="gramStart"/>
-      <w:r>
-        <w:rPr>
-          <w:rFonts w:ascii="Times New Roman" w:hAnsi="Times New Roman" w:cs="Times New Roman"/>
-          <w:sz w:val="24"/>
-          <w:szCs w:val="24"/>
-        </w:rPr>
-        <w:t>self.message</w:t>
-      </w:r>
-      <w:proofErr w:type="spellEnd"/>
-      <w:proofErr w:type="gramEnd"/>
-      <w:r>
-        <w:rPr>
-          <w:rFonts w:ascii="Times New Roman" w:hAnsi="Times New Roman" w:cs="Times New Roman"/>
-          <w:sz w:val="24"/>
-          <w:szCs w:val="24"/>
-        </w:rPr>
-        <w:t xml:space="preserve">, and opening the image into bytes. </w:t>
+        <w:t xml:space="preserve">Now we look at the open image function which was called within the last definition. Line 44 simply opens the file to be sent by reading it into self.message, and opening the image into bytes. </w:t>
       </w:r>
     </w:p>
     <w:p>
@@ -586,7 +562,23 @@
           <w:sz w:val="24"/>
           <w:szCs w:val="24"/>
         </w:rPr>
-        <w:t xml:space="preserve">This just declares the destructor which then gets called once all references have been deleted. </w:t>
+        <w:t xml:space="preserve">This </w:t>
+      </w:r>
+      <w:r>
+        <w:rPr>
+          <w:rFonts w:ascii="Times New Roman" w:hAnsi="Times New Roman" w:cs="Times New Roman"/>
+          <w:sz w:val="24"/>
+          <w:szCs w:val="24"/>
+        </w:rPr>
+        <w:t>section</w:t>
+      </w:r>
+      <w:r>
+        <w:rPr>
+          <w:rFonts w:ascii="Times New Roman" w:hAnsi="Times New Roman" w:cs="Times New Roman"/>
+          <w:sz w:val="24"/>
+          <w:szCs w:val="24"/>
+        </w:rPr>
+        <w:t xml:space="preserve"> declares the destructor which then gets called once all references have been deleted. </w:t>
       </w:r>
     </w:p>
     <w:p>
@@ -677,25 +669,15 @@
           <w:szCs w:val="24"/>
         </w:rPr>
         <w:lastRenderedPageBreak/>
-        <w:t xml:space="preserve">The Server states its port number and its socket; line 14 attaches the socket to the port number. On a separate thread, the data is listened for a </w:t>
-      </w:r>
-      <w:proofErr w:type="gramStart"/>
-      <w:r>
-        <w:rPr>
-          <w:rFonts w:ascii="Times New Roman" w:hAnsi="Times New Roman" w:cs="Times New Roman"/>
-          <w:sz w:val="24"/>
-          <w:szCs w:val="24"/>
-        </w:rPr>
-        <w:t>particular amount</w:t>
-      </w:r>
-      <w:proofErr w:type="gramEnd"/>
-      <w:r>
-        <w:rPr>
-          <w:rFonts w:ascii="Times New Roman" w:hAnsi="Times New Roman" w:cs="Times New Roman"/>
-          <w:sz w:val="24"/>
-          <w:szCs w:val="24"/>
-        </w:rPr>
-        <w:t xml:space="preserve"> of time. </w:t>
+        <w:t xml:space="preserve">The Server states its port number and its socket; line 14 attaches the socket to the port number. </w:t>
+      </w:r>
+      <w:r>
+        <w:rPr>
+          <w:rFonts w:ascii="Times New Roman" w:hAnsi="Times New Roman" w:cs="Times New Roman"/>
+          <w:sz w:val="24"/>
+          <w:szCs w:val="24"/>
+        </w:rPr>
+        <w:t>In the while loop the server listens for incoming data.</w:t>
       </w:r>
     </w:p>
     <w:p>
@@ -763,25 +745,71 @@
           <w:sz w:val="24"/>
           <w:szCs w:val="24"/>
         </w:rPr>
-        <w:t xml:space="preserve">The server receives packets sent from the client and stores them until all have been sent. They are combined into bytes to create a full image. The read in image is then displayed. Line 36 begins to make packets this time to send back to the client as before. </w:t>
-      </w:r>
-      <w:proofErr w:type="spellStart"/>
-      <w:r>
-        <w:rPr>
-          <w:rFonts w:ascii="Times New Roman" w:hAnsi="Times New Roman" w:cs="Times New Roman"/>
-          <w:sz w:val="24"/>
-          <w:szCs w:val="24"/>
-        </w:rPr>
-        <w:t>Self.save_image</w:t>
-      </w:r>
-      <w:proofErr w:type="spellEnd"/>
-      <w:r>
-        <w:rPr>
-          <w:rFonts w:ascii="Times New Roman" w:hAnsi="Times New Roman" w:cs="Times New Roman"/>
-          <w:sz w:val="24"/>
-          <w:szCs w:val="24"/>
-        </w:rPr>
-        <w:t xml:space="preserve"> is a function later to be discussed. Line 39 uses the socket, created packets and receiver address to send the packets over. </w:t>
+        <w:t xml:space="preserve">The server receives packets sent from the client and stores them until all have been </w:t>
+      </w:r>
+      <w:r>
+        <w:rPr>
+          <w:rFonts w:ascii="Times New Roman" w:hAnsi="Times New Roman" w:cs="Times New Roman"/>
+          <w:sz w:val="24"/>
+          <w:szCs w:val="24"/>
+        </w:rPr>
+        <w:t>received</w:t>
+      </w:r>
+      <w:r>
+        <w:rPr>
+          <w:rFonts w:ascii="Times New Roman" w:hAnsi="Times New Roman" w:cs="Times New Roman"/>
+          <w:sz w:val="24"/>
+          <w:szCs w:val="24"/>
+        </w:rPr>
+        <w:t>. They are combined into bytes to create a full image. Line 36 begins to make packets</w:t>
+      </w:r>
+      <w:r>
+        <w:rPr>
+          <w:rFonts w:ascii="Times New Roman" w:hAnsi="Times New Roman" w:cs="Times New Roman"/>
+          <w:sz w:val="24"/>
+          <w:szCs w:val="24"/>
+        </w:rPr>
+        <w:t>,</w:t>
+      </w:r>
+      <w:r>
+        <w:rPr>
+          <w:rFonts w:ascii="Times New Roman" w:hAnsi="Times New Roman" w:cs="Times New Roman"/>
+          <w:sz w:val="24"/>
+          <w:szCs w:val="24"/>
+        </w:rPr>
+        <w:t xml:space="preserve"> this time to s</w:t>
+      </w:r>
+      <w:r>
+        <w:rPr>
+          <w:rFonts w:ascii="Times New Roman" w:hAnsi="Times New Roman" w:cs="Times New Roman"/>
+          <w:sz w:val="24"/>
+          <w:szCs w:val="24"/>
+        </w:rPr>
+        <w:t>end back to the client</w:t>
+      </w:r>
+      <w:r>
+        <w:rPr>
+          <w:rFonts w:ascii="Times New Roman" w:hAnsi="Times New Roman" w:cs="Times New Roman"/>
+          <w:sz w:val="24"/>
+          <w:szCs w:val="24"/>
+        </w:rPr>
+        <w:t xml:space="preserve">. Self.save_image is </w:t>
+      </w:r>
+      <w:r>
+        <w:rPr>
+          <w:rFonts w:ascii="Times New Roman" w:hAnsi="Times New Roman" w:cs="Times New Roman"/>
+          <w:sz w:val="24"/>
+          <w:szCs w:val="24"/>
+        </w:rPr>
+        <w:t>used to save the image on the receiver so it can be sent back to the sender.</w:t>
+      </w:r>
+      <w:r>
+        <w:rPr>
+          <w:rFonts w:ascii="Times New Roman" w:hAnsi="Times New Roman" w:cs="Times New Roman"/>
+          <w:sz w:val="24"/>
+          <w:szCs w:val="24"/>
+        </w:rPr>
+        <w:t xml:space="preserve"> Line 39 uses the socket, created packets and receiver address to send the packets over. </w:t>
       </w:r>
     </w:p>
     <w:p>
@@ -850,43 +878,15 @@
           <w:sz w:val="24"/>
           <w:szCs w:val="24"/>
         </w:rPr>
-        <w:t xml:space="preserve">The </w:t>
-      </w:r>
-      <w:proofErr w:type="spellStart"/>
-      <w:r>
-        <w:rPr>
-          <w:rFonts w:ascii="Times New Roman" w:hAnsi="Times New Roman" w:cs="Times New Roman"/>
-          <w:sz w:val="24"/>
-          <w:szCs w:val="24"/>
-        </w:rPr>
-        <w:t>save_image</w:t>
-      </w:r>
-      <w:proofErr w:type="spellEnd"/>
-      <w:r>
-        <w:rPr>
-          <w:rFonts w:ascii="Times New Roman" w:hAnsi="Times New Roman" w:cs="Times New Roman"/>
-          <w:sz w:val="24"/>
-          <w:szCs w:val="24"/>
-        </w:rPr>
-        <w:t xml:space="preserve"> function </w:t>
-      </w:r>
-      <w:proofErr w:type="gramStart"/>
-      <w:r>
-        <w:rPr>
-          <w:rFonts w:ascii="Times New Roman" w:hAnsi="Times New Roman" w:cs="Times New Roman"/>
-          <w:sz w:val="24"/>
-          <w:szCs w:val="24"/>
-        </w:rPr>
-        <w:t>opens up</w:t>
-      </w:r>
-      <w:proofErr w:type="gramEnd"/>
-      <w:r>
-        <w:rPr>
-          <w:rFonts w:ascii="Times New Roman" w:hAnsi="Times New Roman" w:cs="Times New Roman"/>
-          <w:sz w:val="24"/>
-          <w:szCs w:val="24"/>
-        </w:rPr>
-        <w:t xml:space="preserve"> the received image and stores it into bytes; line 47 then saves the image to be read and prepare to create new packets and send them back to the receiver once more. Line 55 goes back to the listen function to stop the listening process. </w:t>
+        <w:t xml:space="preserve">The save_image function opens up the received image and stores it into bytes; line 47 then saves the image to be read and prepare to create new packets and send them </w:t>
+      </w:r>
+      <w:r>
+        <w:rPr>
+          <w:rFonts w:ascii="Times New Roman" w:hAnsi="Times New Roman" w:cs="Times New Roman"/>
+          <w:sz w:val="24"/>
+          <w:szCs w:val="24"/>
+        </w:rPr>
+        <w:t>back to the receiver once more.</w:t>
       </w:r>
     </w:p>
     <w:p>
@@ -976,7 +976,39 @@
           <w:sz w:val="24"/>
           <w:szCs w:val="24"/>
         </w:rPr>
-        <w:t xml:space="preserve">This just states the sizes and terminator character sequence. </w:t>
+        <w:t xml:space="preserve">This </w:t>
+      </w:r>
+      <w:r>
+        <w:rPr>
+          <w:rFonts w:ascii="Times New Roman" w:hAnsi="Times New Roman" w:cs="Times New Roman"/>
+          <w:sz w:val="24"/>
+          <w:szCs w:val="24"/>
+        </w:rPr>
+        <w:t>section</w:t>
+      </w:r>
+      <w:r>
+        <w:rPr>
+          <w:rFonts w:ascii="Times New Roman" w:hAnsi="Times New Roman" w:cs="Times New Roman"/>
+          <w:sz w:val="24"/>
+          <w:szCs w:val="24"/>
+        </w:rPr>
+        <w:t xml:space="preserve"> states the sizes and </w:t>
+      </w:r>
+      <w:r>
+        <w:rPr>
+          <w:rFonts w:ascii="Times New Roman" w:hAnsi="Times New Roman" w:cs="Times New Roman"/>
+          <w:sz w:val="24"/>
+          <w:szCs w:val="24"/>
+        </w:rPr>
+        <w:t>initializer</w:t>
+      </w:r>
+      <w:r>
+        <w:rPr>
+          <w:rFonts w:ascii="Times New Roman" w:hAnsi="Times New Roman" w:cs="Times New Roman"/>
+          <w:sz w:val="24"/>
+          <w:szCs w:val="24"/>
+        </w:rPr>
+        <w:t xml:space="preserve"> character sequence. </w:t>
       </w:r>
     </w:p>
     <w:p>
@@ -1045,87 +1077,63 @@
           <w:sz w:val="24"/>
           <w:szCs w:val="24"/>
         </w:rPr>
-        <w:t xml:space="preserve">The </w:t>
-      </w:r>
-      <w:proofErr w:type="spellStart"/>
-      <w:r>
-        <w:rPr>
-          <w:rFonts w:ascii="Times New Roman" w:hAnsi="Times New Roman" w:cs="Times New Roman"/>
-          <w:sz w:val="24"/>
-          <w:szCs w:val="24"/>
-        </w:rPr>
-        <w:t>send_packets</w:t>
-      </w:r>
-      <w:proofErr w:type="spellEnd"/>
-      <w:r>
-        <w:rPr>
-          <w:rFonts w:ascii="Times New Roman" w:hAnsi="Times New Roman" w:cs="Times New Roman"/>
-          <w:sz w:val="24"/>
-          <w:szCs w:val="24"/>
-        </w:rPr>
-        <w:t xml:space="preserve"> function, through a socket, sends a bunch of packets to desired address. Line 27 creates an initialization and then sends all the packets; receiver stops listening. </w:t>
-      </w:r>
-      <w:r>
-        <w:rPr>
-          <w:rFonts w:ascii="Times New Roman" w:hAnsi="Times New Roman" w:cs="Times New Roman"/>
-          <w:sz w:val="24"/>
-          <w:szCs w:val="24"/>
-        </w:rPr>
-        <w:t xml:space="preserve">After the ack declaration, </w:t>
-      </w:r>
-      <w:proofErr w:type="spellStart"/>
-      <w:r>
-        <w:rPr>
-          <w:rFonts w:ascii="Times New Roman" w:hAnsi="Times New Roman" w:cs="Times New Roman"/>
-          <w:sz w:val="24"/>
-          <w:szCs w:val="24"/>
-        </w:rPr>
-        <w:t>received_ack</w:t>
-      </w:r>
-      <w:proofErr w:type="spellEnd"/>
-      <w:r>
-        <w:rPr>
-          <w:rFonts w:ascii="Times New Roman" w:hAnsi="Times New Roman" w:cs="Times New Roman"/>
-          <w:sz w:val="24"/>
-          <w:szCs w:val="24"/>
-        </w:rPr>
-        <w:t xml:space="preserve">, packet is set equal to </w:t>
-      </w:r>
-      <w:proofErr w:type="spellStart"/>
-      <w:r>
-        <w:rPr>
-          <w:rFonts w:ascii="Times New Roman" w:hAnsi="Times New Roman" w:cs="Times New Roman"/>
-          <w:sz w:val="24"/>
-          <w:szCs w:val="24"/>
-        </w:rPr>
-        <w:t>corrupt_</w:t>
-      </w:r>
-      <w:proofErr w:type="gramStart"/>
-      <w:r>
-        <w:rPr>
-          <w:rFonts w:ascii="Times New Roman" w:hAnsi="Times New Roman" w:cs="Times New Roman"/>
-          <w:sz w:val="24"/>
-          <w:szCs w:val="24"/>
-        </w:rPr>
-        <w:t>packet</w:t>
-      </w:r>
-      <w:proofErr w:type="spellEnd"/>
-      <w:r>
-        <w:rPr>
-          <w:rFonts w:ascii="Times New Roman" w:hAnsi="Times New Roman" w:cs="Times New Roman"/>
-          <w:sz w:val="24"/>
-          <w:szCs w:val="24"/>
-        </w:rPr>
-        <w:t>(</w:t>
-      </w:r>
-      <w:proofErr w:type="gramEnd"/>
-      <w:r>
-        <w:rPr>
-          <w:rFonts w:ascii="Times New Roman" w:hAnsi="Times New Roman" w:cs="Times New Roman"/>
-          <w:sz w:val="24"/>
-          <w:szCs w:val="24"/>
-        </w:rPr>
-        <w:t xml:space="preserve">). </w:t>
+        <w:t xml:space="preserve">The send_packets function, through a socket, sends a bunch of packets to desired address. Line 27 creates an initialization and then sends all the packets; </w:t>
+      </w:r>
+      <w:r>
+        <w:rPr>
+          <w:rFonts w:ascii="Times New Roman" w:hAnsi="Times New Roman" w:cs="Times New Roman"/>
+          <w:sz w:val="24"/>
+          <w:szCs w:val="24"/>
+        </w:rPr>
+        <w:t>This tells the receiver how many packets to listen for.</w:t>
+      </w:r>
+      <w:r>
+        <w:rPr>
+          <w:rFonts w:ascii="Times New Roman" w:hAnsi="Times New Roman" w:cs="Times New Roman"/>
+          <w:sz w:val="24"/>
+          <w:szCs w:val="24"/>
+        </w:rPr>
+        <w:t xml:space="preserve"> </w:t>
+      </w:r>
+      <w:r>
+        <w:rPr>
+          <w:rFonts w:ascii="Times New Roman" w:hAnsi="Times New Roman" w:cs="Times New Roman"/>
+          <w:sz w:val="24"/>
+          <w:szCs w:val="24"/>
+        </w:rPr>
+        <w:t>After the ack declaration, receiv</w:t>
+      </w:r>
+      <w:r>
+        <w:rPr>
+          <w:rFonts w:ascii="Times New Roman" w:hAnsi="Times New Roman" w:cs="Times New Roman"/>
+          <w:sz w:val="24"/>
+          <w:szCs w:val="24"/>
+        </w:rPr>
+        <w:t xml:space="preserve">ed_ack, packet is set equal to </w:t>
+      </w:r>
+      <w:r>
+        <w:rPr>
+          <w:rFonts w:ascii="Times New Roman" w:hAnsi="Times New Roman" w:cs="Times New Roman"/>
+          <w:sz w:val="24"/>
+          <w:szCs w:val="24"/>
+        </w:rPr>
+        <w:t xml:space="preserve">-1 by default and then gets overwritten by </w:t>
+      </w:r>
+      <w:r>
+        <w:rPr>
+          <w:rFonts w:ascii="Times New Roman" w:hAnsi="Times New Roman" w:cs="Times New Roman"/>
+          <w:sz w:val="24"/>
+          <w:szCs w:val="24"/>
+        </w:rPr>
+        <w:t>the ack we get from the receiver</w:t>
+      </w:r>
+      <w:r>
+        <w:rPr>
+          <w:rFonts w:ascii="Times New Roman" w:hAnsi="Times New Roman" w:cs="Times New Roman"/>
+          <w:sz w:val="24"/>
+          <w:szCs w:val="24"/>
+        </w:rPr>
+        <w:t xml:space="preserve">. </w:t>
       </w:r>
     </w:p>
     <w:p>
@@ -1194,7 +1202,7 @@
           <w:szCs w:val="24"/>
         </w:rPr>
         <w:lastRenderedPageBreak/>
-        <w:t xml:space="preserve">Line 40 begins processing the checksum and ack from the receiver side. Line 48 begins the process to verify the checksum and ACK. If ACK is invalid from packet, data is resent. If checksum is invalid, data is also resent. </w:t>
+        <w:t xml:space="preserve">Line 40 begins processing the checksum and ack from the receiver side. Line 48 begins the process to verify the checksum and ACK. If ACK is invalid from packet, data is resent. If checksum is invalid, data is resent. </w:t>
       </w:r>
     </w:p>
     <w:p>
@@ -1262,33 +1270,23 @@
           <w:sz w:val="24"/>
           <w:szCs w:val="24"/>
         </w:rPr>
-        <w:t xml:space="preserve">Line 70 of the </w:t>
-      </w:r>
-      <w:proofErr w:type="spellStart"/>
-      <w:r>
-        <w:rPr>
-          <w:rFonts w:ascii="Times New Roman" w:hAnsi="Times New Roman" w:cs="Times New Roman"/>
-          <w:sz w:val="24"/>
-          <w:szCs w:val="24"/>
-        </w:rPr>
-        <w:t>parse_packet</w:t>
-      </w:r>
-      <w:proofErr w:type="spellEnd"/>
-      <w:r>
-        <w:rPr>
-          <w:rFonts w:ascii="Times New Roman" w:hAnsi="Times New Roman" w:cs="Times New Roman"/>
-          <w:sz w:val="24"/>
-          <w:szCs w:val="24"/>
-        </w:rPr>
-        <w:t xml:space="preserve"> takes out the sequence number from the raw data string. Then the check</w:t>
-      </w:r>
-      <w:r>
-        <w:rPr>
-          <w:rFonts w:ascii="Times New Roman" w:hAnsi="Times New Roman" w:cs="Times New Roman"/>
-          <w:sz w:val="24"/>
-          <w:szCs w:val="24"/>
-        </w:rPr>
-        <w:t xml:space="preserve"> sum and data are taken out; data goes to parse. Function returns the data, checksum, and sequence number. </w:t>
+        <w:t xml:space="preserve">Line 70 of the parse_packet </w:t>
+      </w:r>
+      <w:r>
+        <w:rPr>
+          <w:rFonts w:ascii="Times New Roman" w:hAnsi="Times New Roman" w:cs="Times New Roman"/>
+          <w:sz w:val="24"/>
+          <w:szCs w:val="24"/>
+        </w:rPr>
+        <w:t>separates the data, checksum and</w:t>
+      </w:r>
+      <w:r>
+        <w:rPr>
+          <w:rFonts w:ascii="Times New Roman" w:hAnsi="Times New Roman" w:cs="Times New Roman"/>
+          <w:sz w:val="24"/>
+          <w:szCs w:val="24"/>
+        </w:rPr>
+        <w:t xml:space="preserve"> sequence number from the raw data string. </w:t>
       </w:r>
     </w:p>
     <w:p>
@@ -1357,25 +1355,31 @@
           <w:szCs w:val="24"/>
         </w:rPr>
         <w:lastRenderedPageBreak/>
-        <w:t xml:space="preserve">In receive_packets function, packets are received in. If INITIALIZE character sequence a loop needs to be set up; </w:t>
-      </w:r>
-      <w:proofErr w:type="gramStart"/>
-      <w:r>
-        <w:rPr>
-          <w:rFonts w:ascii="Times New Roman" w:hAnsi="Times New Roman" w:cs="Times New Roman"/>
-          <w:sz w:val="24"/>
-          <w:szCs w:val="24"/>
-        </w:rPr>
-        <w:t>also</w:t>
-      </w:r>
-      <w:proofErr w:type="gramEnd"/>
-      <w:r>
-        <w:rPr>
-          <w:rFonts w:ascii="Times New Roman" w:hAnsi="Times New Roman" w:cs="Times New Roman"/>
-          <w:sz w:val="24"/>
-          <w:szCs w:val="24"/>
-        </w:rPr>
-        <w:t xml:space="preserve"> the amount of packets are stored into num_packets in that case. </w:t>
+        <w:t xml:space="preserve">In receive_packets function, packets are received in. </w:t>
+      </w:r>
+      <w:r>
+        <w:rPr>
+          <w:rFonts w:ascii="Times New Roman" w:hAnsi="Times New Roman" w:cs="Times New Roman"/>
+          <w:sz w:val="24"/>
+          <w:szCs w:val="24"/>
+        </w:rPr>
+        <w:t>The INITIALIZE sequence is used to tell the receiver how many packets to expect, this gets stored in num_packets.</w:t>
+      </w:r>
+      <w:r>
+        <w:rPr>
+          <w:rFonts w:ascii="Times New Roman" w:hAnsi="Times New Roman" w:cs="Times New Roman"/>
+          <w:sz w:val="24"/>
+          <w:szCs w:val="24"/>
+        </w:rPr>
+        <w:t xml:space="preserve"> </w:t>
+      </w:r>
+      <w:r>
+        <w:rPr>
+          <w:rFonts w:ascii="Times New Roman" w:hAnsi="Times New Roman" w:cs="Times New Roman"/>
+          <w:sz w:val="24"/>
+          <w:szCs w:val="24"/>
+        </w:rPr>
+        <w:t>The receiver then starts processing the packets as it receives them.</w:t>
       </w:r>
     </w:p>
     <w:p>
@@ -1443,25 +1447,55 @@
           <w:sz w:val="24"/>
           <w:szCs w:val="24"/>
         </w:rPr>
-        <w:t xml:space="preserve">If the ACK does not equal sequence number, then let the sender know the ack is invalid. If ACK is valid, it changes new checksum into a string in line 113.  </w:t>
-      </w:r>
-      <w:proofErr w:type="gramStart"/>
-      <w:r>
-        <w:rPr>
-          <w:rFonts w:ascii="Times New Roman" w:hAnsi="Times New Roman" w:cs="Times New Roman"/>
-          <w:sz w:val="24"/>
-          <w:szCs w:val="24"/>
-        </w:rPr>
-        <w:t>Later on</w:t>
-      </w:r>
-      <w:proofErr w:type="gramEnd"/>
-      <w:r>
-        <w:rPr>
-          <w:rFonts w:ascii="Times New Roman" w:hAnsi="Times New Roman" w:cs="Times New Roman"/>
-          <w:sz w:val="24"/>
-          <w:szCs w:val="24"/>
-        </w:rPr>
-        <w:t xml:space="preserve">, it must be converted back to bytes. After adding the sum checksum and new checksum, the result is expected to contain all 1’s. Result is printed. </w:t>
+        <w:t>If the ACK does not equal sequence number, then let the sender know the ack is invalid. If ACK is valid, it changes new checksum into a string in line 113</w:t>
+      </w:r>
+      <w:r>
+        <w:rPr>
+          <w:rFonts w:ascii="Times New Roman" w:hAnsi="Times New Roman" w:cs="Times New Roman"/>
+          <w:sz w:val="24"/>
+          <w:szCs w:val="24"/>
+        </w:rPr>
+        <w:t>, this is to make it easy to swap the 1’s and 0’s of the bytes</w:t>
+      </w:r>
+      <w:r>
+        <w:rPr>
+          <w:rFonts w:ascii="Times New Roman" w:hAnsi="Times New Roman" w:cs="Times New Roman"/>
+          <w:sz w:val="24"/>
+          <w:szCs w:val="24"/>
+        </w:rPr>
+        <w:t>.</w:t>
+      </w:r>
+      <w:r>
+        <w:rPr>
+          <w:rFonts w:ascii="Times New Roman" w:hAnsi="Times New Roman" w:cs="Times New Roman"/>
+          <w:sz w:val="24"/>
+          <w:szCs w:val="24"/>
+        </w:rPr>
+        <w:t xml:space="preserve"> It then gets converted back to bytes.</w:t>
+      </w:r>
+      <w:r>
+        <w:rPr>
+          <w:rFonts w:ascii="Times New Roman" w:hAnsi="Times New Roman" w:cs="Times New Roman"/>
+          <w:sz w:val="24"/>
+          <w:szCs w:val="24"/>
+        </w:rPr>
+        <w:t xml:space="preserve"> After adding the </w:t>
+      </w:r>
+      <w:r>
+        <w:rPr>
+          <w:rFonts w:ascii="Times New Roman" w:hAnsi="Times New Roman" w:cs="Times New Roman"/>
+          <w:sz w:val="24"/>
+          <w:szCs w:val="24"/>
+        </w:rPr>
+        <w:t>sender;s</w:t>
+      </w:r>
+      <w:r>
+        <w:rPr>
+          <w:rFonts w:ascii="Times New Roman" w:hAnsi="Times New Roman" w:cs="Times New Roman"/>
+          <w:sz w:val="24"/>
+          <w:szCs w:val="24"/>
+        </w:rPr>
+        <w:t xml:space="preserve"> checksum and new checksum, the result is expected to contain all 1’s. Result is printed. </w:t>
       </w:r>
     </w:p>
     <w:p>
@@ -1530,25 +1564,39 @@
           <w:szCs w:val="24"/>
         </w:rPr>
         <w:lastRenderedPageBreak/>
-        <w:t xml:space="preserve">If the result does not equal all 1’s, an error </w:t>
-      </w:r>
-      <w:proofErr w:type="gramStart"/>
-      <w:r>
-        <w:rPr>
-          <w:rFonts w:ascii="Times New Roman" w:hAnsi="Times New Roman" w:cs="Times New Roman"/>
-          <w:sz w:val="24"/>
-          <w:szCs w:val="24"/>
-        </w:rPr>
-        <w:t>occurs</w:t>
-      </w:r>
-      <w:proofErr w:type="gramEnd"/>
-      <w:r>
-        <w:rPr>
-          <w:rFonts w:ascii="Times New Roman" w:hAnsi="Times New Roman" w:cs="Times New Roman"/>
-          <w:sz w:val="24"/>
-          <w:szCs w:val="24"/>
-        </w:rPr>
-        <w:t xml:space="preserve"> and a message must be sent to sender for invalid checksum. If result goes well, packet received is added to a list repeatedly. Once all is good, message is sent to sender. </w:t>
+        <w:t>If the result does not</w:t>
+      </w:r>
+      <w:r>
+        <w:rPr>
+          <w:rFonts w:ascii="Times New Roman" w:hAnsi="Times New Roman" w:cs="Times New Roman"/>
+          <w:sz w:val="24"/>
+          <w:szCs w:val="24"/>
+        </w:rPr>
+        <w:t xml:space="preserve"> equal all 1’s, an error occurs a</w:t>
+      </w:r>
+      <w:r>
+        <w:rPr>
+          <w:rFonts w:ascii="Times New Roman" w:hAnsi="Times New Roman" w:cs="Times New Roman"/>
+          <w:sz w:val="24"/>
+          <w:szCs w:val="24"/>
+        </w:rPr>
+        <w:t xml:space="preserve"> message must be sent to sender for invalid checksum. </w:t>
+      </w:r>
+      <w:r>
+        <w:rPr>
+          <w:rFonts w:ascii="Times New Roman" w:hAnsi="Times New Roman" w:cs="Times New Roman"/>
+          <w:sz w:val="24"/>
+          <w:szCs w:val="24"/>
+        </w:rPr>
+        <w:t xml:space="preserve">On failures, packets_received is decremented and no packet is appended to the list. </w:t>
+      </w:r>
+      <w:r>
+        <w:rPr>
+          <w:rFonts w:ascii="Times New Roman" w:hAnsi="Times New Roman" w:cs="Times New Roman"/>
+          <w:sz w:val="24"/>
+          <w:szCs w:val="24"/>
+        </w:rPr>
+        <w:t xml:space="preserve">If result goes well, packet received is added to a list repeatedly. Once all is good, message is sent to sender. </w:t>
       </w:r>
     </w:p>
     <w:p>
@@ -1610,49 +1658,29 @@
           <w:szCs w:val="24"/>
         </w:rPr>
       </w:pPr>
-      <w:proofErr w:type="spellStart"/>
-      <w:r>
-        <w:rPr>
-          <w:rFonts w:ascii="Times New Roman" w:hAnsi="Times New Roman" w:cs="Times New Roman"/>
-          <w:sz w:val="24"/>
-          <w:szCs w:val="24"/>
-        </w:rPr>
-        <w:t>Make_packet</w:t>
-      </w:r>
-      <w:proofErr w:type="spellEnd"/>
-      <w:r>
-        <w:rPr>
-          <w:rFonts w:ascii="Times New Roman" w:hAnsi="Times New Roman" w:cs="Times New Roman"/>
-          <w:sz w:val="24"/>
-          <w:szCs w:val="24"/>
-        </w:rPr>
-        <w:t xml:space="preserve"> function keeps adding packets to the list. </w:t>
-      </w:r>
-      <w:r>
-        <w:rPr>
-          <w:rFonts w:ascii="Times New Roman" w:hAnsi="Times New Roman" w:cs="Times New Roman"/>
-          <w:sz w:val="24"/>
-          <w:szCs w:val="24"/>
-        </w:rPr>
-        <w:t xml:space="preserve">The first PACKET_SIZE bytes are taken into packet except when data left is less than one packet. Line 168 creates a checksum for the packet. An alternating sequence number is too created and then added to </w:t>
-      </w:r>
-      <w:proofErr w:type="spellStart"/>
-      <w:r>
-        <w:rPr>
-          <w:rFonts w:ascii="Times New Roman" w:hAnsi="Times New Roman" w:cs="Times New Roman"/>
-          <w:sz w:val="24"/>
-          <w:szCs w:val="24"/>
-        </w:rPr>
-        <w:t>raw_packet</w:t>
-      </w:r>
-      <w:proofErr w:type="spellEnd"/>
-      <w:r>
-        <w:rPr>
-          <w:rFonts w:ascii="Times New Roman" w:hAnsi="Times New Roman" w:cs="Times New Roman"/>
-          <w:sz w:val="24"/>
-          <w:szCs w:val="24"/>
-        </w:rPr>
-        <w:t xml:space="preserve"> and checksum to make the packet. Packets are then added to the list as stated in the beginning. </w:t>
+      <w:r>
+        <w:rPr>
+          <w:rFonts w:ascii="Times New Roman" w:hAnsi="Times New Roman" w:cs="Times New Roman"/>
+          <w:sz w:val="24"/>
+          <w:szCs w:val="24"/>
+        </w:rPr>
+        <w:t xml:space="preserve">Make_packet function keeps adding packets to the list. </w:t>
+      </w:r>
+      <w:r>
+        <w:rPr>
+          <w:rFonts w:ascii="Times New Roman" w:hAnsi="Times New Roman" w:cs="Times New Roman"/>
+          <w:sz w:val="24"/>
+          <w:szCs w:val="24"/>
+        </w:rPr>
+        <w:t>The first PACKET_SIZE bytes are taken into packet except when data left is less than one packet. Line 168 creates a checksum for the packet. An alternating sequence number is created and then added to raw_packet and checksum to make the packet. Pac</w:t>
+      </w:r>
+      <w:r>
+        <w:rPr>
+          <w:rFonts w:ascii="Times New Roman" w:hAnsi="Times New Roman" w:cs="Times New Roman"/>
+          <w:sz w:val="24"/>
+          <w:szCs w:val="24"/>
+        </w:rPr>
+        <w:t>kets are then added to the list.</w:t>
       </w:r>
     </w:p>
     <w:p>
@@ -1721,7 +1749,23 @@
           <w:sz w:val="24"/>
           <w:szCs w:val="24"/>
         </w:rPr>
-        <w:t xml:space="preserve">This function has a probability of less than 1 but will corrupt a packet. </w:t>
+        <w:t>T</w:t>
+      </w:r>
+      <w:r>
+        <w:rPr>
+          <w:rFonts w:ascii="Times New Roman" w:hAnsi="Times New Roman" w:cs="Times New Roman"/>
+          <w:sz w:val="24"/>
+          <w:szCs w:val="24"/>
+        </w:rPr>
+        <w:t>his function corrupts the packet. It does so by taking a random decimal between 0 and 1, and compares it to the float parameter the user provides.</w:t>
+      </w:r>
+      <w:r>
+        <w:rPr>
+          <w:rFonts w:ascii="Times New Roman" w:hAnsi="Times New Roman" w:cs="Times New Roman"/>
+          <w:sz w:val="24"/>
+          <w:szCs w:val="24"/>
+        </w:rPr>
+        <w:t xml:space="preserve"> </w:t>
       </w:r>
     </w:p>
     <w:p>
@@ -1772,9 +1816,9 @@
           <w:noProof/>
         </w:rPr>
         <w:drawing>
-          <wp:inline distT="0" distB="0" distL="0" distR="0" wp14:anchorId="6B4216E3" wp14:editId="67E7DB26">
-            <wp:extent cx="6398260" cy="838200"/>
-            <wp:effectExtent l="0" t="0" r="2540" b="0"/>
+          <wp:inline distT="0" distB="0" distL="0" distR="0" wp14:anchorId="6B4216E3" wp14:editId="1B2C9B73">
+            <wp:extent cx="6109335" cy="1283595"/>
+            <wp:effectExtent l="0" t="0" r="0" b="12065"/>
             <wp:docPr id="17" name="Picture 17"/>
             <wp:cNvGraphicFramePr>
               <a:graphicFrameLocks xmlns:a="http://schemas.openxmlformats.org/drawingml/2006/main" noChangeAspect="1"/>
@@ -1786,20 +1830,27 @@
                     <pic:cNvPr id="1" name=""/>
                     <pic:cNvPicPr/>
                   </pic:nvPicPr>
-                  <pic:blipFill>
+                  <pic:blipFill rotWithShape="1">
                     <a:blip r:embed="rId19"/>
-                    <a:stretch>
-                      <a:fillRect/>
-                    </a:stretch>
+                    <a:srcRect r="37648"/>
+                    <a:stretch/>
                   </pic:blipFill>
-                  <pic:spPr>
+                  <pic:spPr bwMode="auto">
                     <a:xfrm>
                       <a:off x="0" y="0"/>
-                      <a:ext cx="6420084" cy="841059"/>
+                      <a:ext cx="6621366" cy="1391175"/>
                     </a:xfrm>
                     <a:prstGeom prst="rect">
                       <a:avLst/>
                     </a:prstGeom>
+                    <a:ln>
+                      <a:noFill/>
+                    </a:ln>
+                    <a:extLst>
+                      <a:ext uri="{53640926-AAD7-44D8-BBD7-CCE9431645EC}">
+                        <a14:shadowObscured xmlns:a14="http://schemas.microsoft.com/office/drawing/2010/main"/>
+                      </a:ext>
+                    </a:extLst>
                   </pic:spPr>
                 </pic:pic>
               </a:graphicData>
@@ -1829,8 +1880,6 @@
         </w:rPr>
         <w:t xml:space="preserve">Server Results: </w:t>
       </w:r>
-      <w:bookmarkStart w:id="0" w:name="_GoBack"/>
-      <w:bookmarkEnd w:id="0"/>
     </w:p>
     <w:p>
       <w:pPr>
@@ -1845,13 +1894,18 @@
       </w:pPr>
       <w:r>
         <w:rPr>
+          <w:rFonts w:ascii="Times New Roman" w:hAnsi="Times New Roman" w:cs="Times New Roman"/>
+          <w:i/>
+          <w:iCs/>
           <w:noProof/>
+          <w:sz w:val="24"/>
+          <w:szCs w:val="24"/>
         </w:rPr>
         <w:drawing>
-          <wp:inline distT="0" distB="0" distL="0" distR="0" wp14:anchorId="44B1255B" wp14:editId="5AF2F876">
-            <wp:extent cx="3028950" cy="609600"/>
-            <wp:effectExtent l="0" t="0" r="0" b="0"/>
-            <wp:docPr id="18" name="Picture 18"/>
+          <wp:inline distT="0" distB="0" distL="0" distR="0" wp14:anchorId="70F05399" wp14:editId="0AC00239">
+            <wp:extent cx="5410200" cy="733425"/>
+            <wp:effectExtent l="0" t="0" r="0" b="3175"/>
+            <wp:docPr id="3" name="Picture 3" descr="../Screen%20Shot%202019-11-03%20at%2010.53.45%20PM.png"/>
             <wp:cNvGraphicFramePr>
               <a:graphicFrameLocks xmlns:a="http://schemas.openxmlformats.org/drawingml/2006/main" noChangeAspect="1"/>
             </wp:cNvGraphicFramePr>
@@ -1859,23 +1913,36 @@
               <a:graphicData uri="http://schemas.openxmlformats.org/drawingml/2006/picture">
                 <pic:pic xmlns:pic="http://schemas.openxmlformats.org/drawingml/2006/picture">
                   <pic:nvPicPr>
-                    <pic:cNvPr id="1" name=""/>
-                    <pic:cNvPicPr/>
+                    <pic:cNvPr id="0" name="Picture 1" descr="../Screen%20Shot%202019-11-03%20at%2010.53.45%20PM.png"/>
+                    <pic:cNvPicPr>
+                      <a:picLocks noChangeAspect="1" noChangeArrowheads="1"/>
+                    </pic:cNvPicPr>
                   </pic:nvPicPr>
                   <pic:blipFill>
-                    <a:blip r:embed="rId20"/>
+                    <a:blip r:embed="rId20">
+                      <a:extLst>
+                        <a:ext uri="{28A0092B-C50C-407E-A947-70E740481C1C}">
+                          <a14:useLocalDpi xmlns:a14="http://schemas.microsoft.com/office/drawing/2010/main" val="0"/>
+                        </a:ext>
+                      </a:extLst>
+                    </a:blip>
+                    <a:srcRect/>
                     <a:stretch>
                       <a:fillRect/>
                     </a:stretch>
                   </pic:blipFill>
-                  <pic:spPr>
+                  <pic:spPr bwMode="auto">
                     <a:xfrm>
                       <a:off x="0" y="0"/>
-                      <a:ext cx="3028950" cy="609600"/>
+                      <a:ext cx="5410200" cy="733425"/>
                     </a:xfrm>
                     <a:prstGeom prst="rect">
                       <a:avLst/>
                     </a:prstGeom>
+                    <a:noFill/>
+                    <a:ln>
+                      <a:noFill/>
+                    </a:ln>
                   </pic:spPr>
                 </pic:pic>
               </a:graphicData>
@@ -1883,6 +1950,133 @@
           </wp:inline>
         </w:drawing>
       </w:r>
+    </w:p>
+    <w:p>
+      <w:pPr>
+        <w:spacing w:line="480" w:lineRule="auto"/>
+        <w:rPr>
+          <w:rFonts w:ascii="Times New Roman" w:hAnsi="Times New Roman" w:cs="Times New Roman"/>
+          <w:i/>
+          <w:iCs/>
+          <w:sz w:val="24"/>
+          <w:szCs w:val="24"/>
+        </w:rPr>
+      </w:pPr>
+    </w:p>
+    <w:p>
+      <w:pPr>
+        <w:spacing w:line="480" w:lineRule="auto"/>
+        <w:rPr>
+          <w:rFonts w:ascii="Times New Roman" w:hAnsi="Times New Roman" w:cs="Times New Roman"/>
+          <w:i/>
+          <w:iCs/>
+          <w:sz w:val="24"/>
+          <w:szCs w:val="24"/>
+        </w:rPr>
+      </w:pPr>
+      <w:r>
+        <w:rPr>
+          <w:rFonts w:ascii="Times New Roman" w:hAnsi="Times New Roman" w:cs="Times New Roman"/>
+          <w:i/>
+          <w:iCs/>
+          <w:sz w:val="24"/>
+          <w:szCs w:val="24"/>
+        </w:rPr>
+        <w:lastRenderedPageBreak/>
+        <w:t>image:</w:t>
+      </w:r>
+    </w:p>
+    <w:p>
+      <w:pPr>
+        <w:spacing w:line="480" w:lineRule="auto"/>
+        <w:rPr>
+          <w:rFonts w:ascii="Times New Roman" w:hAnsi="Times New Roman" w:cs="Times New Roman"/>
+          <w:i/>
+          <w:iCs/>
+          <w:sz w:val="24"/>
+          <w:szCs w:val="24"/>
+        </w:rPr>
+      </w:pPr>
+      <w:r>
+        <w:rPr>
+          <w:rFonts w:ascii="Times New Roman" w:hAnsi="Times New Roman" w:cs="Times New Roman"/>
+          <w:i/>
+          <w:iCs/>
+          <w:noProof/>
+          <w:sz w:val="24"/>
+          <w:szCs w:val="24"/>
+        </w:rPr>
+        <w:drawing>
+          <wp:inline distT="0" distB="0" distL="0" distR="0" wp14:anchorId="47237E42" wp14:editId="6A8FBBB3">
+            <wp:extent cx="5934075" cy="3971925"/>
+            <wp:effectExtent l="0" t="0" r="9525" b="0"/>
+            <wp:docPr id="19" name="Picture 19" descr="../Screen%20Shot%202019-11-03%20at%2010.55.53%20PM.png"/>
+            <wp:cNvGraphicFramePr>
+              <a:graphicFrameLocks xmlns:a="http://schemas.openxmlformats.org/drawingml/2006/main" noChangeAspect="1"/>
+            </wp:cNvGraphicFramePr>
+            <a:graphic xmlns:a="http://schemas.openxmlformats.org/drawingml/2006/main">
+              <a:graphicData uri="http://schemas.openxmlformats.org/drawingml/2006/picture">
+                <pic:pic xmlns:pic="http://schemas.openxmlformats.org/drawingml/2006/picture">
+                  <pic:nvPicPr>
+                    <pic:cNvPr id="0" name="Picture 2" descr="../Screen%20Shot%202019-11-03%20at%2010.55.53%20PM.png"/>
+                    <pic:cNvPicPr>
+                      <a:picLocks noChangeAspect="1" noChangeArrowheads="1"/>
+                    </pic:cNvPicPr>
+                  </pic:nvPicPr>
+                  <pic:blipFill>
+                    <a:blip r:embed="rId21">
+                      <a:extLst>
+                        <a:ext uri="{28A0092B-C50C-407E-A947-70E740481C1C}">
+                          <a14:useLocalDpi xmlns:a14="http://schemas.microsoft.com/office/drawing/2010/main" val="0"/>
+                        </a:ext>
+                      </a:extLst>
+                    </a:blip>
+                    <a:srcRect/>
+                    <a:stretch>
+                      <a:fillRect/>
+                    </a:stretch>
+                  </pic:blipFill>
+                  <pic:spPr bwMode="auto">
+                    <a:xfrm>
+                      <a:off x="0" y="0"/>
+                      <a:ext cx="5934075" cy="3971925"/>
+                    </a:xfrm>
+                    <a:prstGeom prst="rect">
+                      <a:avLst/>
+                    </a:prstGeom>
+                    <a:noFill/>
+                    <a:ln>
+                      <a:noFill/>
+                    </a:ln>
+                  </pic:spPr>
+                </pic:pic>
+              </a:graphicData>
+            </a:graphic>
+          </wp:inline>
+        </w:drawing>
+      </w:r>
+    </w:p>
+    <w:p>
+      <w:pPr>
+        <w:spacing w:line="480" w:lineRule="auto"/>
+        <w:rPr>
+          <w:rFonts w:ascii="Times New Roman" w:hAnsi="Times New Roman" w:cs="Times New Roman"/>
+          <w:iCs/>
+          <w:sz w:val="24"/>
+          <w:szCs w:val="24"/>
+        </w:rPr>
+      </w:pPr>
+      <w:r>
+        <w:rPr>
+          <w:rFonts w:ascii="Times New Roman" w:hAnsi="Times New Roman" w:cs="Times New Roman"/>
+          <w:iCs/>
+          <w:sz w:val="24"/>
+          <w:szCs w:val="24"/>
+        </w:rPr>
+        <w:t>This is the final image received when running the test file without modifying it.</w:t>
+      </w:r>
+      <w:bookmarkStart w:id="0" w:name="_GoBack"/>
+      <w:bookmarkEnd w:id="0"/>
     </w:p>
     <w:p>
       <w:pPr>
@@ -1907,7 +2101,7 @@
 </file>
 
 <file path=word/styles.xml><?xml version="1.0" encoding="utf-8"?>
-<w:styles xmlns:mc="http://schemas.openxmlformats.org/markup-compatibility/2006" xmlns:r="http://schemas.openxmlformats.org/officeDocument/2006/relationships" xmlns:w="http://schemas.openxmlformats.org/wordprocessingml/2006/main" xmlns:w14="http://schemas.microsoft.com/office/word/2010/wordml" xmlns:w15="http://schemas.microsoft.com/office/word/2012/wordml" xmlns:w16cid="http://schemas.microsoft.com/office/word/2016/wordml/cid" xmlns:w16se="http://schemas.microsoft.com/office/word/2015/wordml/symex" mc:Ignorable="w14 w15 w16se w16cid">
+<w:styles xmlns:mc="http://schemas.openxmlformats.org/markup-compatibility/2006" xmlns:r="http://schemas.openxmlformats.org/officeDocument/2006/relationships" xmlns:w="http://schemas.openxmlformats.org/wordprocessingml/2006/main" xmlns:w14="http://schemas.microsoft.com/office/word/2010/wordml" xmlns:w15="http://schemas.microsoft.com/office/word/2012/wordml" mc:Ignorable="w14 w15">
   <w:docDefaults>
     <w:rPrDefault>
       <w:rPr>
@@ -1923,7 +2117,7 @@
       </w:pPr>
     </w:pPrDefault>
   </w:docDefaults>
-  <w:latentStyles w:defLockedState="0" w:defUIPriority="99" w:defSemiHidden="0" w:defUnhideWhenUsed="0" w:defQFormat="0" w:count="376">
+  <w:latentStyles w:defLockedState="0" w:defUIPriority="99" w:defSemiHidden="0" w:defUnhideWhenUsed="0" w:defQFormat="0" w:count="382">
     <w:lsdException w:name="Normal" w:uiPriority="0" w:qFormat="1"/>
     <w:lsdException w:name="heading 1" w:uiPriority="9" w:qFormat="1"/>
     <w:lsdException w:name="heading 2" w:semiHidden="1" w:uiPriority="9" w:unhideWhenUsed="1" w:qFormat="1"/>
@@ -2029,6 +2223,7 @@
     <w:lsdException w:name="HTML Sample" w:semiHidden="1" w:unhideWhenUsed="1"/>
     <w:lsdException w:name="HTML Typewriter" w:semiHidden="1" w:unhideWhenUsed="1"/>
     <w:lsdException w:name="HTML Variable" w:semiHidden="1" w:unhideWhenUsed="1"/>
+    <w:lsdException w:name="Normal Table" w:semiHidden="1" w:unhideWhenUsed="1"/>
     <w:lsdException w:name="annotation subject" w:semiHidden="1" w:unhideWhenUsed="1"/>
     <w:lsdException w:name="No List" w:semiHidden="1" w:unhideWhenUsed="1"/>
     <w:lsdException w:name="Outline List 1" w:semiHidden="1" w:unhideWhenUsed="1"/>
@@ -2075,8 +2270,10 @@
     <w:lsdException w:name="Table Subtle 2" w:semiHidden="1" w:unhideWhenUsed="1"/>
     <w:lsdException w:name="Table Web 1" w:semiHidden="1" w:unhideWhenUsed="1"/>
     <w:lsdException w:name="Table Web 2" w:semiHidden="1" w:unhideWhenUsed="1"/>
+    <w:lsdException w:name="Table Web 3" w:semiHidden="1" w:unhideWhenUsed="1"/>
     <w:lsdException w:name="Balloon Text" w:semiHidden="1" w:unhideWhenUsed="1"/>
     <w:lsdException w:name="Table Grid" w:uiPriority="59"/>
+    <w:lsdException w:name="Table Theme" w:semiHidden="1" w:unhideWhenUsed="1"/>
     <w:lsdException w:name="Placeholder Text" w:semiHidden="1"/>
     <w:lsdException w:name="No Spacing" w:uiPriority="1" w:qFormat="1"/>
     <w:lsdException w:name="Light Shading" w:uiPriority="60"/>
@@ -2294,9 +2491,6 @@
     <w:lsdException w:name="List Table 7 Colorful Accent 6" w:uiPriority="52"/>
     <w:lsdException w:name="Mention" w:semiHidden="1" w:unhideWhenUsed="1"/>
     <w:lsdException w:name="Smart Hyperlink" w:semiHidden="1" w:unhideWhenUsed="1"/>
-    <w:lsdException w:name="Hashtag" w:semiHidden="1" w:unhideWhenUsed="1"/>
-    <w:lsdException w:name="Unresolved Mention" w:semiHidden="1" w:unhideWhenUsed="1"/>
-    <w:lsdException w:name="Smart Link" w:semiHidden="1" w:unhideWhenUsed="1"/>
   </w:latentStyles>
   <w:style w:type="paragraph" w:default="1" w:styleId="Normal">
     <w:name w:val="Normal"/>

</xml_diff>